<commit_message>
Turned printForm into function
</commit_message>
<xml_diff>
--- a/src/tableDoc.docx
+++ b/src/tableDoc.docx
@@ -361,24 +361,24 @@
                 <w:szCs w:val="22"/>
                 <w:rFonts w:ascii="Calibri" w:cs="Calibri" w:eastAsia="Calibri" w:hAnsi="Calibri"/>
               </w:rPr>
-              <w:t xml:space="preserve">Pens</w:t>
-            </w:r>
-          </w:p>
-        </w:tc>
-        <w:tc>
-          <w:p>
-            <w:pPr>
-              <w:jc w:val="center"/>
-            </w:pPr>
-            <w:r>
-              <w:rPr>
-                <w:b/>
-                <w:bCs/>
-                <w:sz w:val="22"/>
-                <w:szCs w:val="22"/>
-                <w:rFonts w:ascii="Calibri" w:cs="Calibri" w:eastAsia="Calibri" w:hAnsi="Calibri"/>
-              </w:rPr>
-              <w:t xml:space="preserve">203</w:t>
+              <w:t xml:space="preserve">Clipboards</w:t>
+            </w:r>
+          </w:p>
+        </w:tc>
+        <w:tc>
+          <w:p>
+            <w:pPr>
+              <w:jc w:val="center"/>
+            </w:pPr>
+            <w:r>
+              <w:rPr>
+                <w:b/>
+                <w:bCs/>
+                <w:sz w:val="22"/>
+                <w:szCs w:val="22"/>
+                <w:rFonts w:ascii="Calibri" w:cs="Calibri" w:eastAsia="Calibri" w:hAnsi="Calibri"/>
+              </w:rPr>
+              <w:t xml:space="preserve">1</w:t>
             </w:r>
           </w:p>
         </w:tc>
@@ -442,24 +442,24 @@
                 <w:szCs w:val="22"/>
                 <w:rFonts w:ascii="Calibri" w:cs="Calibri" w:eastAsia="Calibri" w:hAnsi="Calibri"/>
               </w:rPr>
-              <w:t xml:space="preserve">Clipboards</w:t>
-            </w:r>
-          </w:p>
-        </w:tc>
-        <w:tc>
-          <w:p>
-            <w:pPr>
-              <w:jc w:val="center"/>
-            </w:pPr>
-            <w:r>
-              <w:rPr>
-                <w:b/>
-                <w:bCs/>
-                <w:sz w:val="22"/>
-                <w:szCs w:val="22"/>
-                <w:rFonts w:ascii="Calibri" w:cs="Calibri" w:eastAsia="Calibri" w:hAnsi="Calibri"/>
-              </w:rPr>
-              <w:t xml:space="preserve">1</w:t>
+              <w:t xml:space="preserve">Pens</w:t>
+            </w:r>
+          </w:p>
+        </w:tc>
+        <w:tc>
+          <w:p>
+            <w:pPr>
+              <w:jc w:val="center"/>
+            </w:pPr>
+            <w:r>
+              <w:rPr>
+                <w:b/>
+                <w:bCs/>
+                <w:sz w:val="22"/>
+                <w:szCs w:val="22"/>
+                <w:rFonts w:ascii="Calibri" w:cs="Calibri" w:eastAsia="Calibri" w:hAnsi="Calibri"/>
+              </w:rPr>
+              <w:t xml:space="preserve">203</w:t>
             </w:r>
           </w:p>
         </w:tc>

</xml_diff>